<commit_message>
renkw: coupon exchange finish
</commit_message>
<xml_diff>
--- a/doc/wx任务分配.docx
+++ b/doc/wx任务分配.docx
@@ -3433,6 +3433,7 @@
           <w:kern w:val="0"/>
           <w:sz w:val="18"/>
           <w:szCs w:val="18"/>
+          <w:highlight w:val="yellow"/>
         </w:rPr>
       </w:pPr>
       <w:r>
@@ -3453,6 +3454,7 @@
           <w:kern w:val="0"/>
           <w:sz w:val="18"/>
           <w:szCs w:val="18"/>
+          <w:highlight w:val="yellow"/>
         </w:rPr>
         <w:t>CommentList</w:t>
       </w:r>
@@ -3464,6 +3466,7 @@
           <w:kern w:val="0"/>
           <w:sz w:val="18"/>
           <w:szCs w:val="18"/>
+          <w:highlight w:val="yellow"/>
         </w:rPr>
         <w:t xml:space="preserve">: </w:t>
       </w:r>
@@ -3475,6 +3478,7 @@
           <w:kern w:val="0"/>
           <w:sz w:val="18"/>
           <w:szCs w:val="18"/>
+          <w:highlight w:val="yellow"/>
         </w:rPr>
         <w:t>WxApiRoot</w:t>
       </w:r>
@@ -3486,6 +3490,7 @@
           <w:kern w:val="0"/>
           <w:sz w:val="18"/>
           <w:szCs w:val="18"/>
+          <w:highlight w:val="yellow"/>
         </w:rPr>
         <w:t xml:space="preserve"> + </w:t>
       </w:r>
@@ -3496,6 +3501,7 @@
           <w:kern w:val="0"/>
           <w:sz w:val="18"/>
           <w:szCs w:val="18"/>
+          <w:highlight w:val="yellow"/>
         </w:rPr>
         <w:t>'comment/list'</w:t>
       </w:r>
@@ -3506,6 +3512,7 @@
           <w:kern w:val="0"/>
           <w:sz w:val="18"/>
           <w:szCs w:val="18"/>
+          <w:highlight w:val="yellow"/>
         </w:rPr>
         <w:t xml:space="preserve">, </w:t>
       </w:r>
@@ -3516,6 +3523,7 @@
           <w:kern w:val="0"/>
           <w:sz w:val="18"/>
           <w:szCs w:val="18"/>
+          <w:highlight w:val="yellow"/>
         </w:rPr>
         <w:t>//</w:t>
       </w:r>
@@ -3526,6 +3534,7 @@
           <w:kern w:val="0"/>
           <w:sz w:val="18"/>
           <w:szCs w:val="18"/>
+          <w:highlight w:val="yellow"/>
         </w:rPr>
         <w:t>评论列表</w:t>
       </w:r>
@@ -3542,6 +3551,7 @@
           <w:kern w:val="0"/>
           <w:sz w:val="18"/>
           <w:szCs w:val="18"/>
+          <w:highlight w:val="yellow"/>
         </w:rPr>
       </w:pPr>
       <w:r>
@@ -3551,6 +3561,7 @@
           <w:kern w:val="0"/>
           <w:sz w:val="18"/>
           <w:szCs w:val="18"/>
+          <w:highlight w:val="yellow"/>
         </w:rPr>
         <w:t xml:space="preserve">  </w:t>
       </w:r>
@@ -3562,6 +3573,7 @@
           <w:kern w:val="0"/>
           <w:sz w:val="18"/>
           <w:szCs w:val="18"/>
+          <w:highlight w:val="yellow"/>
         </w:rPr>
         <w:t>CommentCount</w:t>
       </w:r>
@@ -3573,6 +3585,7 @@
           <w:kern w:val="0"/>
           <w:sz w:val="18"/>
           <w:szCs w:val="18"/>
+          <w:highlight w:val="yellow"/>
         </w:rPr>
         <w:t xml:space="preserve">: </w:t>
       </w:r>
@@ -3584,6 +3597,7 @@
           <w:kern w:val="0"/>
           <w:sz w:val="18"/>
           <w:szCs w:val="18"/>
+          <w:highlight w:val="yellow"/>
         </w:rPr>
         <w:t>WxApiRoot</w:t>
       </w:r>
@@ -3595,6 +3609,7 @@
           <w:kern w:val="0"/>
           <w:sz w:val="18"/>
           <w:szCs w:val="18"/>
+          <w:highlight w:val="yellow"/>
         </w:rPr>
         <w:t xml:space="preserve"> + </w:t>
       </w:r>
@@ -3605,6 +3620,7 @@
           <w:kern w:val="0"/>
           <w:sz w:val="18"/>
           <w:szCs w:val="18"/>
+          <w:highlight w:val="yellow"/>
         </w:rPr>
         <w:t>'comment/count'</w:t>
       </w:r>
@@ -3615,6 +3631,7 @@
           <w:kern w:val="0"/>
           <w:sz w:val="18"/>
           <w:szCs w:val="18"/>
+          <w:highlight w:val="yellow"/>
         </w:rPr>
         <w:t xml:space="preserve">, </w:t>
       </w:r>
@@ -3625,6 +3642,7 @@
           <w:kern w:val="0"/>
           <w:sz w:val="18"/>
           <w:szCs w:val="18"/>
+          <w:highlight w:val="yellow"/>
         </w:rPr>
         <w:t>//</w:t>
       </w:r>
@@ -3635,6 +3653,7 @@
           <w:kern w:val="0"/>
           <w:sz w:val="18"/>
           <w:szCs w:val="18"/>
+          <w:highlight w:val="yellow"/>
         </w:rPr>
         <w:t>评论总数</w:t>
       </w:r>
@@ -3660,6 +3679,7 @@
           <w:kern w:val="0"/>
           <w:sz w:val="18"/>
           <w:szCs w:val="18"/>
+          <w:highlight w:val="yellow"/>
         </w:rPr>
         <w:t xml:space="preserve">  </w:t>
       </w:r>
@@ -3671,6 +3691,7 @@
           <w:kern w:val="0"/>
           <w:sz w:val="18"/>
           <w:szCs w:val="18"/>
+          <w:highlight w:val="yellow"/>
         </w:rPr>
         <w:t>CommentPost</w:t>
       </w:r>
@@ -3682,6 +3703,7 @@
           <w:kern w:val="0"/>
           <w:sz w:val="18"/>
           <w:szCs w:val="18"/>
+          <w:highlight w:val="yellow"/>
         </w:rPr>
         <w:t xml:space="preserve">: </w:t>
       </w:r>
@@ -3693,6 +3715,7 @@
           <w:kern w:val="0"/>
           <w:sz w:val="18"/>
           <w:szCs w:val="18"/>
+          <w:highlight w:val="yellow"/>
         </w:rPr>
         <w:t>WxApiRoot</w:t>
       </w:r>
@@ -3704,6 +3727,7 @@
           <w:kern w:val="0"/>
           <w:sz w:val="18"/>
           <w:szCs w:val="18"/>
+          <w:highlight w:val="yellow"/>
         </w:rPr>
         <w:t xml:space="preserve"> + </w:t>
       </w:r>
@@ -3714,6 +3738,7 @@
           <w:kern w:val="0"/>
           <w:sz w:val="18"/>
           <w:szCs w:val="18"/>
+          <w:highlight w:val="yellow"/>
         </w:rPr>
         <w:t>'comment/post'</w:t>
       </w:r>
@@ -3724,6 +3749,7 @@
           <w:kern w:val="0"/>
           <w:sz w:val="18"/>
           <w:szCs w:val="18"/>
+          <w:highlight w:val="yellow"/>
         </w:rPr>
         <w:t xml:space="preserve">, </w:t>
       </w:r>
@@ -3734,6 +3760,7 @@
           <w:kern w:val="0"/>
           <w:sz w:val="18"/>
           <w:szCs w:val="18"/>
+          <w:highlight w:val="yellow"/>
         </w:rPr>
         <w:t>//</w:t>
       </w:r>
@@ -3744,6 +3771,7 @@
           <w:kern w:val="0"/>
           <w:sz w:val="18"/>
           <w:szCs w:val="18"/>
+          <w:highlight w:val="yellow"/>
         </w:rPr>
         <w:t>发表评论</w:t>
       </w:r>
@@ -3795,6 +3823,7 @@
           <w:kern w:val="0"/>
           <w:sz w:val="18"/>
           <w:szCs w:val="18"/>
+          <w:highlight w:val="yellow"/>
         </w:rPr>
         <w:t>TopicList</w:t>
       </w:r>
@@ -3806,6 +3835,7 @@
           <w:kern w:val="0"/>
           <w:sz w:val="18"/>
           <w:szCs w:val="18"/>
+          <w:highlight w:val="yellow"/>
         </w:rPr>
         <w:t xml:space="preserve">: </w:t>
       </w:r>
@@ -3817,6 +3847,7 @@
           <w:kern w:val="0"/>
           <w:sz w:val="18"/>
           <w:szCs w:val="18"/>
+          <w:highlight w:val="yellow"/>
         </w:rPr>
         <w:t>WxApiRoot</w:t>
       </w:r>
@@ -3828,6 +3859,7 @@
           <w:kern w:val="0"/>
           <w:sz w:val="18"/>
           <w:szCs w:val="18"/>
+          <w:highlight w:val="yellow"/>
         </w:rPr>
         <w:t xml:space="preserve"> + </w:t>
       </w:r>
@@ -3838,6 +3870,7 @@
           <w:kern w:val="0"/>
           <w:sz w:val="18"/>
           <w:szCs w:val="18"/>
+          <w:highlight w:val="yellow"/>
         </w:rPr>
         <w:t>'topic/list'</w:t>
       </w:r>
@@ -3848,6 +3881,7 @@
           <w:kern w:val="0"/>
           <w:sz w:val="18"/>
           <w:szCs w:val="18"/>
+          <w:highlight w:val="yellow"/>
         </w:rPr>
         <w:t xml:space="preserve">, </w:t>
       </w:r>
@@ -3858,6 +3892,7 @@
           <w:kern w:val="0"/>
           <w:sz w:val="18"/>
           <w:szCs w:val="18"/>
+          <w:highlight w:val="yellow"/>
         </w:rPr>
         <w:t>//</w:t>
       </w:r>
@@ -3868,6 +3903,7 @@
           <w:kern w:val="0"/>
           <w:sz w:val="18"/>
           <w:szCs w:val="18"/>
+          <w:highlight w:val="yellow"/>
         </w:rPr>
         <w:t>专题列表</w:t>
       </w:r>
@@ -3884,6 +3920,7 @@
           <w:kern w:val="0"/>
           <w:sz w:val="18"/>
           <w:szCs w:val="18"/>
+          <w:highlight w:val="yellow"/>
         </w:rPr>
       </w:pPr>
       <w:r>
@@ -3904,6 +3941,7 @@
           <w:kern w:val="0"/>
           <w:sz w:val="18"/>
           <w:szCs w:val="18"/>
+          <w:highlight w:val="yellow"/>
         </w:rPr>
         <w:t>TopicDetail</w:t>
       </w:r>
@@ -3915,6 +3953,7 @@
           <w:kern w:val="0"/>
           <w:sz w:val="18"/>
           <w:szCs w:val="18"/>
+          <w:highlight w:val="yellow"/>
         </w:rPr>
         <w:t xml:space="preserve">: </w:t>
       </w:r>
@@ -3926,6 +3965,7 @@
           <w:kern w:val="0"/>
           <w:sz w:val="18"/>
           <w:szCs w:val="18"/>
+          <w:highlight w:val="yellow"/>
         </w:rPr>
         <w:t>WxApiRoot</w:t>
       </w:r>
@@ -3937,6 +3977,7 @@
           <w:kern w:val="0"/>
           <w:sz w:val="18"/>
           <w:szCs w:val="18"/>
+          <w:highlight w:val="yellow"/>
         </w:rPr>
         <w:t xml:space="preserve"> + </w:t>
       </w:r>
@@ -3947,6 +3988,7 @@
           <w:kern w:val="0"/>
           <w:sz w:val="18"/>
           <w:szCs w:val="18"/>
+          <w:highlight w:val="yellow"/>
         </w:rPr>
         <w:t>'topic/detail'</w:t>
       </w:r>
@@ -3957,6 +3999,7 @@
           <w:kern w:val="0"/>
           <w:sz w:val="18"/>
           <w:szCs w:val="18"/>
+          <w:highlight w:val="yellow"/>
         </w:rPr>
         <w:t xml:space="preserve">, </w:t>
       </w:r>
@@ -3967,6 +4010,7 @@
           <w:kern w:val="0"/>
           <w:sz w:val="18"/>
           <w:szCs w:val="18"/>
+          <w:highlight w:val="yellow"/>
         </w:rPr>
         <w:t>//</w:t>
       </w:r>
@@ -3977,6 +4021,7 @@
           <w:kern w:val="0"/>
           <w:sz w:val="18"/>
           <w:szCs w:val="18"/>
+          <w:highlight w:val="yellow"/>
         </w:rPr>
         <w:t>专题详情</w:t>
       </w:r>
@@ -4002,6 +4047,7 @@
           <w:kern w:val="0"/>
           <w:sz w:val="18"/>
           <w:szCs w:val="18"/>
+          <w:highlight w:val="yellow"/>
         </w:rPr>
         <w:t xml:space="preserve">  </w:t>
       </w:r>
@@ -4013,6 +4059,7 @@
           <w:kern w:val="0"/>
           <w:sz w:val="18"/>
           <w:szCs w:val="18"/>
+          <w:highlight w:val="yellow"/>
         </w:rPr>
         <w:t>TopicRelated</w:t>
       </w:r>
@@ -4024,6 +4071,7 @@
           <w:kern w:val="0"/>
           <w:sz w:val="18"/>
           <w:szCs w:val="18"/>
+          <w:highlight w:val="yellow"/>
         </w:rPr>
         <w:t xml:space="preserve">: </w:t>
       </w:r>
@@ -4035,6 +4083,7 @@
           <w:kern w:val="0"/>
           <w:sz w:val="18"/>
           <w:szCs w:val="18"/>
+          <w:highlight w:val="yellow"/>
         </w:rPr>
         <w:t>WxApiRoot</w:t>
       </w:r>
@@ -4046,6 +4095,7 @@
           <w:kern w:val="0"/>
           <w:sz w:val="18"/>
           <w:szCs w:val="18"/>
+          <w:highlight w:val="yellow"/>
         </w:rPr>
         <w:t xml:space="preserve"> + </w:t>
       </w:r>
@@ -4056,6 +4106,7 @@
           <w:kern w:val="0"/>
           <w:sz w:val="18"/>
           <w:szCs w:val="18"/>
+          <w:highlight w:val="yellow"/>
         </w:rPr>
         <w:t>'topic/related'</w:t>
       </w:r>
@@ -4066,6 +4117,7 @@
           <w:kern w:val="0"/>
           <w:sz w:val="18"/>
           <w:szCs w:val="18"/>
+          <w:highlight w:val="yellow"/>
         </w:rPr>
         <w:t xml:space="preserve">, </w:t>
       </w:r>
@@ -4076,6 +4128,7 @@
           <w:kern w:val="0"/>
           <w:sz w:val="18"/>
           <w:szCs w:val="18"/>
+          <w:highlight w:val="yellow"/>
         </w:rPr>
         <w:t>//</w:t>
       </w:r>
@@ -4086,6 +4139,7 @@
           <w:kern w:val="0"/>
           <w:sz w:val="18"/>
           <w:szCs w:val="18"/>
+          <w:highlight w:val="yellow"/>
         </w:rPr>
         <w:t>相关专题</w:t>
       </w:r>
@@ -4137,6 +4191,7 @@
           <w:kern w:val="0"/>
           <w:sz w:val="18"/>
           <w:szCs w:val="18"/>
+          <w:highlight w:val="yellow"/>
         </w:rPr>
         <w:t>SearchIndex</w:t>
       </w:r>
@@ -4148,6 +4203,7 @@
           <w:kern w:val="0"/>
           <w:sz w:val="18"/>
           <w:szCs w:val="18"/>
+          <w:highlight w:val="yellow"/>
         </w:rPr>
         <w:t xml:space="preserve">: </w:t>
       </w:r>
@@ -4159,6 +4215,7 @@
           <w:kern w:val="0"/>
           <w:sz w:val="18"/>
           <w:szCs w:val="18"/>
+          <w:highlight w:val="yellow"/>
         </w:rPr>
         <w:t>WxApiRoot</w:t>
       </w:r>
@@ -4170,6 +4227,7 @@
           <w:kern w:val="0"/>
           <w:sz w:val="18"/>
           <w:szCs w:val="18"/>
+          <w:highlight w:val="yellow"/>
         </w:rPr>
         <w:t xml:space="preserve"> + </w:t>
       </w:r>
@@ -4180,6 +4238,7 @@
           <w:kern w:val="0"/>
           <w:sz w:val="18"/>
           <w:szCs w:val="18"/>
+          <w:highlight w:val="yellow"/>
         </w:rPr>
         <w:t>'search/index'</w:t>
       </w:r>
@@ -4190,6 +4249,7 @@
           <w:kern w:val="0"/>
           <w:sz w:val="18"/>
           <w:szCs w:val="18"/>
+          <w:highlight w:val="yellow"/>
         </w:rPr>
         <w:t xml:space="preserve">, </w:t>
       </w:r>
@@ -4200,6 +4260,7 @@
           <w:kern w:val="0"/>
           <w:sz w:val="18"/>
           <w:szCs w:val="18"/>
+          <w:highlight w:val="yellow"/>
         </w:rPr>
         <w:t>//</w:t>
       </w:r>
@@ -4210,6 +4271,7 @@
           <w:kern w:val="0"/>
           <w:sz w:val="18"/>
           <w:szCs w:val="18"/>
+          <w:highlight w:val="yellow"/>
         </w:rPr>
         <w:t>搜索关键字</w:t>
       </w:r>
@@ -4355,6 +4417,7 @@
           <w:kern w:val="0"/>
           <w:sz w:val="18"/>
           <w:szCs w:val="18"/>
+          <w:highlight w:val="yellow"/>
         </w:rPr>
         <w:t>SearchHelper</w:t>
       </w:r>
@@ -4366,6 +4429,7 @@
           <w:kern w:val="0"/>
           <w:sz w:val="18"/>
           <w:szCs w:val="18"/>
+          <w:highlight w:val="yellow"/>
         </w:rPr>
         <w:t xml:space="preserve">: </w:t>
       </w:r>
@@ -4377,6 +4441,7 @@
           <w:kern w:val="0"/>
           <w:sz w:val="18"/>
           <w:szCs w:val="18"/>
+          <w:highlight w:val="yellow"/>
         </w:rPr>
         <w:t>WxApiRoot</w:t>
       </w:r>
@@ -4388,6 +4453,7 @@
           <w:kern w:val="0"/>
           <w:sz w:val="18"/>
           <w:szCs w:val="18"/>
+          <w:highlight w:val="yellow"/>
         </w:rPr>
         <w:t xml:space="preserve"> + </w:t>
       </w:r>
@@ -4398,6 +4464,7 @@
           <w:kern w:val="0"/>
           <w:sz w:val="18"/>
           <w:szCs w:val="18"/>
+          <w:highlight w:val="yellow"/>
         </w:rPr>
         <w:t>'search/helper'</w:t>
       </w:r>
@@ -4408,6 +4475,7 @@
           <w:kern w:val="0"/>
           <w:sz w:val="18"/>
           <w:szCs w:val="18"/>
+          <w:highlight w:val="yellow"/>
         </w:rPr>
         <w:t xml:space="preserve">, </w:t>
       </w:r>
@@ -4418,6 +4486,7 @@
           <w:kern w:val="0"/>
           <w:sz w:val="18"/>
           <w:szCs w:val="18"/>
+          <w:highlight w:val="yellow"/>
         </w:rPr>
         <w:t>//</w:t>
       </w:r>
@@ -4428,6 +4497,7 @@
           <w:kern w:val="0"/>
           <w:sz w:val="18"/>
           <w:szCs w:val="18"/>
+          <w:highlight w:val="yellow"/>
         </w:rPr>
         <w:t>搜索帮助</w:t>
       </w:r>
@@ -4465,6 +4535,7 @@
           <w:kern w:val="0"/>
           <w:sz w:val="18"/>
           <w:szCs w:val="18"/>
+          <w:highlight w:val="yellow"/>
         </w:rPr>
         <w:t>SearchClearHistory</w:t>
       </w:r>
@@ -4476,6 +4547,7 @@
           <w:kern w:val="0"/>
           <w:sz w:val="18"/>
           <w:szCs w:val="18"/>
+          <w:highlight w:val="yellow"/>
         </w:rPr>
         <w:t xml:space="preserve">: </w:t>
       </w:r>
@@ -4487,6 +4559,7 @@
           <w:kern w:val="0"/>
           <w:sz w:val="18"/>
           <w:szCs w:val="18"/>
+          <w:highlight w:val="yellow"/>
         </w:rPr>
         <w:t>WxApiRoot</w:t>
       </w:r>
@@ -4498,6 +4571,7 @@
           <w:kern w:val="0"/>
           <w:sz w:val="18"/>
           <w:szCs w:val="18"/>
+          <w:highlight w:val="yellow"/>
         </w:rPr>
         <w:t xml:space="preserve"> + </w:t>
       </w:r>
@@ -4508,6 +4582,7 @@
           <w:kern w:val="0"/>
           <w:sz w:val="18"/>
           <w:szCs w:val="18"/>
+          <w:highlight w:val="yellow"/>
         </w:rPr>
         <w:t>'search/</w:t>
       </w:r>
@@ -4519,6 +4594,7 @@
           <w:kern w:val="0"/>
           <w:sz w:val="18"/>
           <w:szCs w:val="18"/>
+          <w:highlight w:val="yellow"/>
         </w:rPr>
         <w:t>clearhistory</w:t>
       </w:r>
@@ -4530,6 +4606,7 @@
           <w:kern w:val="0"/>
           <w:sz w:val="18"/>
           <w:szCs w:val="18"/>
+          <w:highlight w:val="yellow"/>
         </w:rPr>
         <w:t>'</w:t>
       </w:r>
@@ -4540,6 +4617,7 @@
           <w:kern w:val="0"/>
           <w:sz w:val="18"/>
           <w:szCs w:val="18"/>
+          <w:highlight w:val="yellow"/>
         </w:rPr>
         <w:t xml:space="preserve">, </w:t>
       </w:r>
@@ -4550,6 +4628,7 @@
           <w:kern w:val="0"/>
           <w:sz w:val="18"/>
           <w:szCs w:val="18"/>
+          <w:highlight w:val="yellow"/>
         </w:rPr>
         <w:t>//</w:t>
       </w:r>
@@ -4560,6 +4639,7 @@
           <w:kern w:val="0"/>
           <w:sz w:val="18"/>
           <w:szCs w:val="18"/>
+          <w:highlight w:val="yellow"/>
         </w:rPr>
         <w:t>搜索历史清楚</w:t>
       </w:r>
@@ -5052,8 +5132,6 @@
         </w:rPr>
         <w:t>保存收货地址</w:t>
       </w:r>
-      <w:bookmarkStart w:id="0" w:name="_GoBack"/>
-      <w:bookmarkEnd w:id="0"/>
     </w:p>
     <w:p>
       <w:pPr>
@@ -5459,6 +5537,7 @@
           <w:kern w:val="0"/>
           <w:sz w:val="18"/>
           <w:szCs w:val="18"/>
+          <w:highlight w:val="yellow"/>
         </w:rPr>
         <w:t>OrderPrepay</w:t>
       </w:r>
@@ -5470,6 +5549,7 @@
           <w:kern w:val="0"/>
           <w:sz w:val="18"/>
           <w:szCs w:val="18"/>
+          <w:highlight w:val="yellow"/>
         </w:rPr>
         <w:t xml:space="preserve">: </w:t>
       </w:r>
@@ -5481,6 +5561,7 @@
           <w:kern w:val="0"/>
           <w:sz w:val="18"/>
           <w:szCs w:val="18"/>
+          <w:highlight w:val="yellow"/>
         </w:rPr>
         <w:t>WxApiRoot</w:t>
       </w:r>
@@ -5492,6 +5573,7 @@
           <w:kern w:val="0"/>
           <w:sz w:val="18"/>
           <w:szCs w:val="18"/>
+          <w:highlight w:val="yellow"/>
         </w:rPr>
         <w:t xml:space="preserve"> + </w:t>
       </w:r>
@@ -5502,6 +5584,7 @@
           <w:kern w:val="0"/>
           <w:sz w:val="18"/>
           <w:szCs w:val="18"/>
+          <w:highlight w:val="yellow"/>
         </w:rPr>
         <w:t>'order/prepay'</w:t>
       </w:r>
@@ -5512,6 +5595,7 @@
           <w:kern w:val="0"/>
           <w:sz w:val="18"/>
           <w:szCs w:val="18"/>
+          <w:highlight w:val="yellow"/>
         </w:rPr>
         <w:t xml:space="preserve">, </w:t>
       </w:r>
@@ -5522,6 +5606,7 @@
           <w:kern w:val="0"/>
           <w:sz w:val="18"/>
           <w:szCs w:val="18"/>
+          <w:highlight w:val="yellow"/>
         </w:rPr>
         <w:t xml:space="preserve">// </w:t>
       </w:r>
@@ -5532,6 +5617,7 @@
           <w:kern w:val="0"/>
           <w:sz w:val="18"/>
           <w:szCs w:val="18"/>
+          <w:highlight w:val="yellow"/>
         </w:rPr>
         <w:t>订单的预支付会话</w:t>
       </w:r>
@@ -5568,6 +5654,7 @@
           <w:kern w:val="0"/>
           <w:sz w:val="18"/>
           <w:szCs w:val="18"/>
+          <w:highlight w:val="yellow"/>
         </w:rPr>
         <w:t>OrderList</w:t>
       </w:r>
@@ -5579,6 +5666,7 @@
           <w:kern w:val="0"/>
           <w:sz w:val="18"/>
           <w:szCs w:val="18"/>
+          <w:highlight w:val="yellow"/>
         </w:rPr>
         <w:t xml:space="preserve">: </w:t>
       </w:r>
@@ -5590,6 +5678,7 @@
           <w:kern w:val="0"/>
           <w:sz w:val="18"/>
           <w:szCs w:val="18"/>
+          <w:highlight w:val="yellow"/>
         </w:rPr>
         <w:t>WxApiRoot</w:t>
       </w:r>
@@ -5601,6 +5690,7 @@
           <w:kern w:val="0"/>
           <w:sz w:val="18"/>
           <w:szCs w:val="18"/>
+          <w:highlight w:val="yellow"/>
         </w:rPr>
         <w:t xml:space="preserve"> + </w:t>
       </w:r>
@@ -5611,6 +5701,7 @@
           <w:kern w:val="0"/>
           <w:sz w:val="18"/>
           <w:szCs w:val="18"/>
+          <w:highlight w:val="yellow"/>
         </w:rPr>
         <w:t>'order/list'</w:t>
       </w:r>
@@ -5621,6 +5712,7 @@
           <w:kern w:val="0"/>
           <w:sz w:val="18"/>
           <w:szCs w:val="18"/>
+          <w:highlight w:val="yellow"/>
         </w:rPr>
         <w:t xml:space="preserve">, </w:t>
       </w:r>
@@ -5631,6 +5723,7 @@
           <w:kern w:val="0"/>
           <w:sz w:val="18"/>
           <w:szCs w:val="18"/>
+          <w:highlight w:val="yellow"/>
         </w:rPr>
         <w:t>//</w:t>
       </w:r>
@@ -5641,6 +5734,7 @@
           <w:kern w:val="0"/>
           <w:sz w:val="18"/>
           <w:szCs w:val="18"/>
+          <w:highlight w:val="yellow"/>
         </w:rPr>
         <w:t>订单列表</w:t>
       </w:r>
@@ -5677,6 +5771,7 @@
           <w:kern w:val="0"/>
           <w:sz w:val="18"/>
           <w:szCs w:val="18"/>
+          <w:highlight w:val="yellow"/>
         </w:rPr>
         <w:t>OrderDetail</w:t>
       </w:r>
@@ -5688,6 +5783,7 @@
           <w:kern w:val="0"/>
           <w:sz w:val="18"/>
           <w:szCs w:val="18"/>
+          <w:highlight w:val="yellow"/>
         </w:rPr>
         <w:t xml:space="preserve">: </w:t>
       </w:r>
@@ -5699,6 +5795,7 @@
           <w:kern w:val="0"/>
           <w:sz w:val="18"/>
           <w:szCs w:val="18"/>
+          <w:highlight w:val="yellow"/>
         </w:rPr>
         <w:t>WxApiRoot</w:t>
       </w:r>
@@ -5710,6 +5807,7 @@
           <w:kern w:val="0"/>
           <w:sz w:val="18"/>
           <w:szCs w:val="18"/>
+          <w:highlight w:val="yellow"/>
         </w:rPr>
         <w:t xml:space="preserve"> + </w:t>
       </w:r>
@@ -5720,6 +5818,7 @@
           <w:kern w:val="0"/>
           <w:sz w:val="18"/>
           <w:szCs w:val="18"/>
+          <w:highlight w:val="yellow"/>
         </w:rPr>
         <w:t>'order/detail'</w:t>
       </w:r>
@@ -5730,6 +5829,7 @@
           <w:kern w:val="0"/>
           <w:sz w:val="18"/>
           <w:szCs w:val="18"/>
+          <w:highlight w:val="yellow"/>
         </w:rPr>
         <w:t xml:space="preserve">, </w:t>
       </w:r>
@@ -5740,6 +5840,7 @@
           <w:kern w:val="0"/>
           <w:sz w:val="18"/>
           <w:szCs w:val="18"/>
+          <w:highlight w:val="yellow"/>
         </w:rPr>
         <w:t>//</w:t>
       </w:r>
@@ -5750,6 +5851,7 @@
           <w:kern w:val="0"/>
           <w:sz w:val="18"/>
           <w:szCs w:val="18"/>
+          <w:highlight w:val="yellow"/>
         </w:rPr>
         <w:t>订单详情</w:t>
       </w:r>
@@ -5766,6 +5868,7 @@
           <w:kern w:val="0"/>
           <w:sz w:val="18"/>
           <w:szCs w:val="18"/>
+          <w:highlight w:val="yellow"/>
         </w:rPr>
       </w:pPr>
       <w:r>
@@ -5786,6 +5889,7 @@
           <w:kern w:val="0"/>
           <w:sz w:val="18"/>
           <w:szCs w:val="18"/>
+          <w:highlight w:val="yellow"/>
         </w:rPr>
         <w:t>OrderCancel</w:t>
       </w:r>
@@ -5797,6 +5901,7 @@
           <w:kern w:val="0"/>
           <w:sz w:val="18"/>
           <w:szCs w:val="18"/>
+          <w:highlight w:val="yellow"/>
         </w:rPr>
         <w:t xml:space="preserve">: </w:t>
       </w:r>
@@ -5808,6 +5913,7 @@
           <w:kern w:val="0"/>
           <w:sz w:val="18"/>
           <w:szCs w:val="18"/>
+          <w:highlight w:val="yellow"/>
         </w:rPr>
         <w:t>WxApiRoot</w:t>
       </w:r>
@@ -5819,6 +5925,7 @@
           <w:kern w:val="0"/>
           <w:sz w:val="18"/>
           <w:szCs w:val="18"/>
+          <w:highlight w:val="yellow"/>
         </w:rPr>
         <w:t xml:space="preserve"> + </w:t>
       </w:r>
@@ -5829,6 +5936,7 @@
           <w:kern w:val="0"/>
           <w:sz w:val="18"/>
           <w:szCs w:val="18"/>
+          <w:highlight w:val="yellow"/>
         </w:rPr>
         <w:t>'order/cancel'</w:t>
       </w:r>
@@ -5839,6 +5947,7 @@
           <w:kern w:val="0"/>
           <w:sz w:val="18"/>
           <w:szCs w:val="18"/>
+          <w:highlight w:val="yellow"/>
         </w:rPr>
         <w:t xml:space="preserve">, </w:t>
       </w:r>
@@ -5849,6 +5958,7 @@
           <w:kern w:val="0"/>
           <w:sz w:val="18"/>
           <w:szCs w:val="18"/>
+          <w:highlight w:val="yellow"/>
         </w:rPr>
         <w:t>//</w:t>
       </w:r>
@@ -5859,6 +5969,7 @@
           <w:kern w:val="0"/>
           <w:sz w:val="18"/>
           <w:szCs w:val="18"/>
+          <w:highlight w:val="yellow"/>
         </w:rPr>
         <w:t>取消订单</w:t>
       </w:r>
@@ -5875,6 +5986,7 @@
           <w:kern w:val="0"/>
           <w:sz w:val="18"/>
           <w:szCs w:val="18"/>
+          <w:highlight w:val="yellow"/>
         </w:rPr>
       </w:pPr>
       <w:r>
@@ -5884,6 +5996,7 @@
           <w:kern w:val="0"/>
           <w:sz w:val="18"/>
           <w:szCs w:val="18"/>
+          <w:highlight w:val="yellow"/>
         </w:rPr>
         <w:t xml:space="preserve">  </w:t>
       </w:r>
@@ -5895,6 +6008,7 @@
           <w:kern w:val="0"/>
           <w:sz w:val="18"/>
           <w:szCs w:val="18"/>
+          <w:highlight w:val="yellow"/>
         </w:rPr>
         <w:t>OrderRefund</w:t>
       </w:r>
@@ -5906,6 +6020,7 @@
           <w:kern w:val="0"/>
           <w:sz w:val="18"/>
           <w:szCs w:val="18"/>
+          <w:highlight w:val="yellow"/>
         </w:rPr>
         <w:t xml:space="preserve">: </w:t>
       </w:r>
@@ -5917,6 +6032,7 @@
           <w:kern w:val="0"/>
           <w:sz w:val="18"/>
           <w:szCs w:val="18"/>
+          <w:highlight w:val="yellow"/>
         </w:rPr>
         <w:t>WxApiRoot</w:t>
       </w:r>
@@ -5928,6 +6044,7 @@
           <w:kern w:val="0"/>
           <w:sz w:val="18"/>
           <w:szCs w:val="18"/>
+          <w:highlight w:val="yellow"/>
         </w:rPr>
         <w:t xml:space="preserve"> + </w:t>
       </w:r>
@@ -5938,6 +6055,7 @@
           <w:kern w:val="0"/>
           <w:sz w:val="18"/>
           <w:szCs w:val="18"/>
+          <w:highlight w:val="yellow"/>
         </w:rPr>
         <w:t>'order/refund'</w:t>
       </w:r>
@@ -5948,6 +6066,7 @@
           <w:kern w:val="0"/>
           <w:sz w:val="18"/>
           <w:szCs w:val="18"/>
+          <w:highlight w:val="yellow"/>
         </w:rPr>
         <w:t xml:space="preserve">, </w:t>
       </w:r>
@@ -5958,6 +6077,7 @@
           <w:kern w:val="0"/>
           <w:sz w:val="18"/>
           <w:szCs w:val="18"/>
+          <w:highlight w:val="yellow"/>
         </w:rPr>
         <w:t>//</w:t>
       </w:r>
@@ -5968,6 +6088,7 @@
           <w:kern w:val="0"/>
           <w:sz w:val="18"/>
           <w:szCs w:val="18"/>
+          <w:highlight w:val="yellow"/>
         </w:rPr>
         <w:t>退款取消订单</w:t>
       </w:r>
@@ -5984,6 +6105,7 @@
           <w:kern w:val="0"/>
           <w:sz w:val="18"/>
           <w:szCs w:val="18"/>
+          <w:highlight w:val="yellow"/>
         </w:rPr>
       </w:pPr>
       <w:r>
@@ -5993,6 +6115,7 @@
           <w:kern w:val="0"/>
           <w:sz w:val="18"/>
           <w:szCs w:val="18"/>
+          <w:highlight w:val="yellow"/>
         </w:rPr>
         <w:t xml:space="preserve">  </w:t>
       </w:r>
@@ -6004,6 +6127,7 @@
           <w:kern w:val="0"/>
           <w:sz w:val="18"/>
           <w:szCs w:val="18"/>
+          <w:highlight w:val="yellow"/>
         </w:rPr>
         <w:t>OrderDelete</w:t>
       </w:r>
@@ -6015,6 +6139,7 @@
           <w:kern w:val="0"/>
           <w:sz w:val="18"/>
           <w:szCs w:val="18"/>
+          <w:highlight w:val="yellow"/>
         </w:rPr>
         <w:t xml:space="preserve">: </w:t>
       </w:r>
@@ -6026,6 +6151,7 @@
           <w:kern w:val="0"/>
           <w:sz w:val="18"/>
           <w:szCs w:val="18"/>
+          <w:highlight w:val="yellow"/>
         </w:rPr>
         <w:t>WxApiRoot</w:t>
       </w:r>
@@ -6037,6 +6163,7 @@
           <w:kern w:val="0"/>
           <w:sz w:val="18"/>
           <w:szCs w:val="18"/>
+          <w:highlight w:val="yellow"/>
         </w:rPr>
         <w:t xml:space="preserve"> + </w:t>
       </w:r>
@@ -6047,6 +6174,7 @@
           <w:kern w:val="0"/>
           <w:sz w:val="18"/>
           <w:szCs w:val="18"/>
+          <w:highlight w:val="yellow"/>
         </w:rPr>
         <w:t>'order/delete'</w:t>
       </w:r>
@@ -6057,6 +6185,7 @@
           <w:kern w:val="0"/>
           <w:sz w:val="18"/>
           <w:szCs w:val="18"/>
+          <w:highlight w:val="yellow"/>
         </w:rPr>
         <w:t xml:space="preserve">, </w:t>
       </w:r>
@@ -6067,6 +6196,7 @@
           <w:kern w:val="0"/>
           <w:sz w:val="18"/>
           <w:szCs w:val="18"/>
+          <w:highlight w:val="yellow"/>
         </w:rPr>
         <w:t>//</w:t>
       </w:r>
@@ -6077,6 +6207,7 @@
           <w:kern w:val="0"/>
           <w:sz w:val="18"/>
           <w:szCs w:val="18"/>
+          <w:highlight w:val="yellow"/>
         </w:rPr>
         <w:t>删除订单</w:t>
       </w:r>
@@ -6093,6 +6224,7 @@
           <w:kern w:val="0"/>
           <w:sz w:val="18"/>
           <w:szCs w:val="18"/>
+          <w:highlight w:val="yellow"/>
         </w:rPr>
       </w:pPr>
       <w:r>
@@ -6102,6 +6234,7 @@
           <w:kern w:val="0"/>
           <w:sz w:val="18"/>
           <w:szCs w:val="18"/>
+          <w:highlight w:val="yellow"/>
         </w:rPr>
         <w:t xml:space="preserve">  </w:t>
       </w:r>
@@ -6113,6 +6246,7 @@
           <w:kern w:val="0"/>
           <w:sz w:val="18"/>
           <w:szCs w:val="18"/>
+          <w:highlight w:val="yellow"/>
         </w:rPr>
         <w:t>OrderConfirm</w:t>
       </w:r>
@@ -6124,6 +6258,7 @@
           <w:kern w:val="0"/>
           <w:sz w:val="18"/>
           <w:szCs w:val="18"/>
+          <w:highlight w:val="yellow"/>
         </w:rPr>
         <w:t xml:space="preserve">: </w:t>
       </w:r>
@@ -6135,6 +6270,7 @@
           <w:kern w:val="0"/>
           <w:sz w:val="18"/>
           <w:szCs w:val="18"/>
+          <w:highlight w:val="yellow"/>
         </w:rPr>
         <w:t>WxApiRoot</w:t>
       </w:r>
@@ -6146,6 +6282,7 @@
           <w:kern w:val="0"/>
           <w:sz w:val="18"/>
           <w:szCs w:val="18"/>
+          <w:highlight w:val="yellow"/>
         </w:rPr>
         <w:t xml:space="preserve"> + </w:t>
       </w:r>
@@ -6156,6 +6293,7 @@
           <w:kern w:val="0"/>
           <w:sz w:val="18"/>
           <w:szCs w:val="18"/>
+          <w:highlight w:val="yellow"/>
         </w:rPr>
         <w:t>'order/confirm'</w:t>
       </w:r>
@@ -6166,6 +6304,7 @@
           <w:kern w:val="0"/>
           <w:sz w:val="18"/>
           <w:szCs w:val="18"/>
+          <w:highlight w:val="yellow"/>
         </w:rPr>
         <w:t xml:space="preserve">, </w:t>
       </w:r>
@@ -6176,6 +6315,7 @@
           <w:kern w:val="0"/>
           <w:sz w:val="18"/>
           <w:szCs w:val="18"/>
+          <w:highlight w:val="yellow"/>
         </w:rPr>
         <w:t>//</w:t>
       </w:r>
@@ -6186,6 +6326,7 @@
           <w:kern w:val="0"/>
           <w:sz w:val="18"/>
           <w:szCs w:val="18"/>
+          <w:highlight w:val="yellow"/>
         </w:rPr>
         <w:t>确认收货</w:t>
       </w:r>
@@ -6211,6 +6352,7 @@
           <w:kern w:val="0"/>
           <w:sz w:val="18"/>
           <w:szCs w:val="18"/>
+          <w:highlight w:val="yellow"/>
         </w:rPr>
         <w:t xml:space="preserve">  </w:t>
       </w:r>
@@ -6222,6 +6364,7 @@
           <w:kern w:val="0"/>
           <w:sz w:val="18"/>
           <w:szCs w:val="18"/>
+          <w:highlight w:val="yellow"/>
         </w:rPr>
         <w:t>OrderGoods</w:t>
       </w:r>
@@ -6233,6 +6376,7 @@
           <w:kern w:val="0"/>
           <w:sz w:val="18"/>
           <w:szCs w:val="18"/>
+          <w:highlight w:val="yellow"/>
         </w:rPr>
         <w:t xml:space="preserve">: </w:t>
       </w:r>
@@ -6244,6 +6388,7 @@
           <w:kern w:val="0"/>
           <w:sz w:val="18"/>
           <w:szCs w:val="18"/>
+          <w:highlight w:val="yellow"/>
         </w:rPr>
         <w:t>WxApiRoot</w:t>
       </w:r>
@@ -6255,6 +6400,7 @@
           <w:kern w:val="0"/>
           <w:sz w:val="18"/>
           <w:szCs w:val="18"/>
+          <w:highlight w:val="yellow"/>
         </w:rPr>
         <w:t xml:space="preserve"> + </w:t>
       </w:r>
@@ -6265,6 +6411,7 @@
           <w:kern w:val="0"/>
           <w:sz w:val="18"/>
           <w:szCs w:val="18"/>
+          <w:highlight w:val="yellow"/>
         </w:rPr>
         <w:t>'order/goods'</w:t>
       </w:r>
@@ -6275,6 +6422,7 @@
           <w:kern w:val="0"/>
           <w:sz w:val="18"/>
           <w:szCs w:val="18"/>
+          <w:highlight w:val="yellow"/>
         </w:rPr>
         <w:t xml:space="preserve">, </w:t>
       </w:r>
@@ -6285,6 +6433,7 @@
           <w:kern w:val="0"/>
           <w:sz w:val="18"/>
           <w:szCs w:val="18"/>
+          <w:highlight w:val="yellow"/>
         </w:rPr>
         <w:t xml:space="preserve">// </w:t>
       </w:r>
@@ -6295,6 +6444,7 @@
           <w:kern w:val="0"/>
           <w:sz w:val="18"/>
           <w:szCs w:val="18"/>
+          <w:highlight w:val="yellow"/>
         </w:rPr>
         <w:t>代评价商品信息</w:t>
       </w:r>
@@ -7695,6 +7845,7 @@
           <w:kern w:val="0"/>
           <w:sz w:val="18"/>
           <w:szCs w:val="18"/>
+          <w:highlight w:val="yellow"/>
         </w:rPr>
       </w:pPr>
       <w:r>
@@ -7715,6 +7866,7 @@
           <w:kern w:val="0"/>
           <w:sz w:val="18"/>
           <w:szCs w:val="18"/>
+          <w:highlight w:val="yellow"/>
         </w:rPr>
         <w:t>CouponList</w:t>
       </w:r>
@@ -7726,6 +7878,7 @@
           <w:kern w:val="0"/>
           <w:sz w:val="18"/>
           <w:szCs w:val="18"/>
+          <w:highlight w:val="yellow"/>
         </w:rPr>
         <w:t xml:space="preserve">: </w:t>
       </w:r>
@@ -7737,6 +7890,7 @@
           <w:kern w:val="0"/>
           <w:sz w:val="18"/>
           <w:szCs w:val="18"/>
+          <w:highlight w:val="yellow"/>
         </w:rPr>
         <w:t>WxApiRoot</w:t>
       </w:r>
@@ -7748,6 +7902,7 @@
           <w:kern w:val="0"/>
           <w:sz w:val="18"/>
           <w:szCs w:val="18"/>
+          <w:highlight w:val="yellow"/>
         </w:rPr>
         <w:t xml:space="preserve"> + </w:t>
       </w:r>
@@ -7758,6 +7913,7 @@
           <w:kern w:val="0"/>
           <w:sz w:val="18"/>
           <w:szCs w:val="18"/>
+          <w:highlight w:val="yellow"/>
         </w:rPr>
         <w:t>'coupon/list'</w:t>
       </w:r>
@@ -7768,6 +7924,7 @@
           <w:kern w:val="0"/>
           <w:sz w:val="18"/>
           <w:szCs w:val="18"/>
+          <w:highlight w:val="yellow"/>
         </w:rPr>
         <w:t xml:space="preserve">, </w:t>
       </w:r>
@@ -7778,6 +7935,7 @@
           <w:kern w:val="0"/>
           <w:sz w:val="18"/>
           <w:szCs w:val="18"/>
+          <w:highlight w:val="yellow"/>
         </w:rPr>
         <w:t>//</w:t>
       </w:r>
@@ -7788,6 +7946,7 @@
           <w:kern w:val="0"/>
           <w:sz w:val="18"/>
           <w:szCs w:val="18"/>
+          <w:highlight w:val="yellow"/>
         </w:rPr>
         <w:t>优惠券列表</w:t>
       </w:r>
@@ -7813,6 +7972,7 @@
           <w:kern w:val="0"/>
           <w:sz w:val="18"/>
           <w:szCs w:val="18"/>
+          <w:highlight w:val="yellow"/>
         </w:rPr>
         <w:t xml:space="preserve">  </w:t>
       </w:r>
@@ -7824,6 +7984,7 @@
           <w:kern w:val="0"/>
           <w:sz w:val="18"/>
           <w:szCs w:val="18"/>
+          <w:highlight w:val="yellow"/>
         </w:rPr>
         <w:t>CouponMyList</w:t>
       </w:r>
@@ -7835,6 +7996,7 @@
           <w:kern w:val="0"/>
           <w:sz w:val="18"/>
           <w:szCs w:val="18"/>
+          <w:highlight w:val="yellow"/>
         </w:rPr>
         <w:t xml:space="preserve">: </w:t>
       </w:r>
@@ -7846,6 +8008,7 @@
           <w:kern w:val="0"/>
           <w:sz w:val="18"/>
           <w:szCs w:val="18"/>
+          <w:highlight w:val="yellow"/>
         </w:rPr>
         <w:t>WxApiRoot</w:t>
       </w:r>
@@ -7857,6 +8020,7 @@
           <w:kern w:val="0"/>
           <w:sz w:val="18"/>
           <w:szCs w:val="18"/>
+          <w:highlight w:val="yellow"/>
         </w:rPr>
         <w:t xml:space="preserve"> + </w:t>
       </w:r>
@@ -7867,6 +8031,7 @@
           <w:kern w:val="0"/>
           <w:sz w:val="18"/>
           <w:szCs w:val="18"/>
+          <w:highlight w:val="yellow"/>
         </w:rPr>
         <w:t>'coupon/</w:t>
       </w:r>
@@ -7878,6 +8043,7 @@
           <w:kern w:val="0"/>
           <w:sz w:val="18"/>
           <w:szCs w:val="18"/>
+          <w:highlight w:val="yellow"/>
         </w:rPr>
         <w:t>mylist</w:t>
       </w:r>
@@ -7889,6 +8055,7 @@
           <w:kern w:val="0"/>
           <w:sz w:val="18"/>
           <w:szCs w:val="18"/>
+          <w:highlight w:val="yellow"/>
         </w:rPr>
         <w:t>'</w:t>
       </w:r>
@@ -7899,6 +8066,7 @@
           <w:kern w:val="0"/>
           <w:sz w:val="18"/>
           <w:szCs w:val="18"/>
+          <w:highlight w:val="yellow"/>
         </w:rPr>
         <w:t xml:space="preserve">, </w:t>
       </w:r>
@@ -7909,6 +8077,7 @@
           <w:kern w:val="0"/>
           <w:sz w:val="18"/>
           <w:szCs w:val="18"/>
+          <w:highlight w:val="yellow"/>
         </w:rPr>
         <w:t>//</w:t>
       </w:r>
@@ -7919,6 +8088,7 @@
           <w:kern w:val="0"/>
           <w:sz w:val="18"/>
           <w:szCs w:val="18"/>
+          <w:highlight w:val="yellow"/>
         </w:rPr>
         <w:t>我的优惠券列表</w:t>
       </w:r>
@@ -8078,14 +8248,17 @@
         </w:rPr>
         <w:t xml:space="preserve">  </w:t>
       </w:r>
-      <w:proofErr w:type="spellStart"/>
-      <w:r>
-        <w:rPr>
-          <w:rFonts w:ascii="Consolas" w:eastAsia="宋体" w:hAnsi="Consolas" w:cs="宋体"/>
-          <w:color w:val="008080"/>
-          <w:kern w:val="0"/>
-          <w:sz w:val="18"/>
-          <w:szCs w:val="18"/>
+      <w:bookmarkStart w:id="0" w:name="_GoBack"/>
+      <w:bookmarkEnd w:id="0"/>
+      <w:proofErr w:type="spellStart"/>
+      <w:r>
+        <w:rPr>
+          <w:rFonts w:ascii="Consolas" w:eastAsia="宋体" w:hAnsi="Consolas" w:cs="宋体"/>
+          <w:color w:val="008080"/>
+          <w:kern w:val="0"/>
+          <w:sz w:val="18"/>
+          <w:szCs w:val="18"/>
+          <w:highlight w:val="yellow"/>
         </w:rPr>
         <w:t>CouponReceive</w:t>
       </w:r>
@@ -8097,6 +8270,7 @@
           <w:kern w:val="0"/>
           <w:sz w:val="18"/>
           <w:szCs w:val="18"/>
+          <w:highlight w:val="yellow"/>
         </w:rPr>
         <w:t xml:space="preserve">: </w:t>
       </w:r>
@@ -8108,6 +8282,7 @@
           <w:kern w:val="0"/>
           <w:sz w:val="18"/>
           <w:szCs w:val="18"/>
+          <w:highlight w:val="yellow"/>
         </w:rPr>
         <w:t>WxApiRoot</w:t>
       </w:r>
@@ -8119,6 +8294,7 @@
           <w:kern w:val="0"/>
           <w:sz w:val="18"/>
           <w:szCs w:val="18"/>
+          <w:highlight w:val="yellow"/>
         </w:rPr>
         <w:t xml:space="preserve"> + </w:t>
       </w:r>
@@ -8129,6 +8305,7 @@
           <w:kern w:val="0"/>
           <w:sz w:val="18"/>
           <w:szCs w:val="18"/>
+          <w:highlight w:val="yellow"/>
         </w:rPr>
         <w:t>'coupon/receive'</w:t>
       </w:r>
@@ -8139,6 +8316,7 @@
           <w:kern w:val="0"/>
           <w:sz w:val="18"/>
           <w:szCs w:val="18"/>
+          <w:highlight w:val="yellow"/>
         </w:rPr>
         <w:t xml:space="preserve">, </w:t>
       </w:r>
@@ -8149,6 +8327,7 @@
           <w:kern w:val="0"/>
           <w:sz w:val="18"/>
           <w:szCs w:val="18"/>
+          <w:highlight w:val="yellow"/>
         </w:rPr>
         <w:t>//</w:t>
       </w:r>
@@ -8159,6 +8338,7 @@
           <w:kern w:val="0"/>
           <w:sz w:val="18"/>
           <w:szCs w:val="18"/>
+          <w:highlight w:val="yellow"/>
         </w:rPr>
         <w:t>优惠券领取</w:t>
       </w:r>
@@ -8195,6 +8375,7 @@
           <w:kern w:val="0"/>
           <w:sz w:val="18"/>
           <w:szCs w:val="18"/>
+          <w:highlight w:val="yellow"/>
         </w:rPr>
         <w:t>CouponExchange</w:t>
       </w:r>
@@ -8206,6 +8387,7 @@
           <w:kern w:val="0"/>
           <w:sz w:val="18"/>
           <w:szCs w:val="18"/>
+          <w:highlight w:val="yellow"/>
         </w:rPr>
         <w:t xml:space="preserve">: </w:t>
       </w:r>
@@ -8217,6 +8399,7 @@
           <w:kern w:val="0"/>
           <w:sz w:val="18"/>
           <w:szCs w:val="18"/>
+          <w:highlight w:val="yellow"/>
         </w:rPr>
         <w:t>WxApiRoot</w:t>
       </w:r>
@@ -8228,6 +8411,7 @@
           <w:kern w:val="0"/>
           <w:sz w:val="18"/>
           <w:szCs w:val="18"/>
+          <w:highlight w:val="yellow"/>
         </w:rPr>
         <w:t xml:space="preserve"> + </w:t>
       </w:r>
@@ -8238,6 +8422,7 @@
           <w:kern w:val="0"/>
           <w:sz w:val="18"/>
           <w:szCs w:val="18"/>
+          <w:highlight w:val="yellow"/>
         </w:rPr>
         <w:t>'coupon/exchange'</w:t>
       </w:r>
@@ -8248,6 +8433,7 @@
           <w:kern w:val="0"/>
           <w:sz w:val="18"/>
           <w:szCs w:val="18"/>
+          <w:highlight w:val="yellow"/>
         </w:rPr>
         <w:t xml:space="preserve">, </w:t>
       </w:r>
@@ -8258,6 +8444,7 @@
           <w:kern w:val="0"/>
           <w:sz w:val="18"/>
           <w:szCs w:val="18"/>
+          <w:highlight w:val="yellow"/>
         </w:rPr>
         <w:t>//</w:t>
       </w:r>
@@ -8268,6 +8455,7 @@
           <w:kern w:val="0"/>
           <w:sz w:val="18"/>
           <w:szCs w:val="18"/>
+          <w:highlight w:val="yellow"/>
         </w:rPr>
         <w:t>优惠券兑换</w:t>
       </w:r>
@@ -8319,6 +8507,7 @@
           <w:kern w:val="0"/>
           <w:sz w:val="18"/>
           <w:szCs w:val="18"/>
+          <w:highlight w:val="yellow"/>
         </w:rPr>
         <w:t>StorageUpload</w:t>
       </w:r>
@@ -8330,6 +8519,7 @@
           <w:kern w:val="0"/>
           <w:sz w:val="18"/>
           <w:szCs w:val="18"/>
+          <w:highlight w:val="yellow"/>
         </w:rPr>
         <w:t xml:space="preserve">: </w:t>
       </w:r>
@@ -8341,6 +8531,7 @@
           <w:kern w:val="0"/>
           <w:sz w:val="18"/>
           <w:szCs w:val="18"/>
+          <w:highlight w:val="yellow"/>
         </w:rPr>
         <w:t>WxApiRoot</w:t>
       </w:r>
@@ -8352,6 +8543,7 @@
           <w:kern w:val="0"/>
           <w:sz w:val="18"/>
           <w:szCs w:val="18"/>
+          <w:highlight w:val="yellow"/>
         </w:rPr>
         <w:t xml:space="preserve"> + </w:t>
       </w:r>
@@ -8362,6 +8554,7 @@
           <w:kern w:val="0"/>
           <w:sz w:val="18"/>
           <w:szCs w:val="18"/>
+          <w:highlight w:val="yellow"/>
         </w:rPr>
         <w:t>'storage/upload'</w:t>
       </w:r>
@@ -8372,6 +8565,7 @@
           <w:kern w:val="0"/>
           <w:sz w:val="18"/>
           <w:szCs w:val="18"/>
+          <w:highlight w:val="yellow"/>
         </w:rPr>
         <w:t xml:space="preserve">, </w:t>
       </w:r>
@@ -8382,6 +8576,7 @@
           <w:kern w:val="0"/>
           <w:sz w:val="18"/>
           <w:szCs w:val="18"/>
+          <w:highlight w:val="yellow"/>
         </w:rPr>
         <w:t>//</w:t>
       </w:r>
@@ -8392,6 +8587,7 @@
           <w:kern w:val="0"/>
           <w:sz w:val="18"/>
           <w:szCs w:val="18"/>
+          <w:highlight w:val="yellow"/>
         </w:rPr>
         <w:t>图片上传</w:t>
       </w:r>
@@ -8453,6 +8649,7 @@
           <w:kern w:val="0"/>
           <w:sz w:val="18"/>
           <w:szCs w:val="18"/>
+          <w:highlight w:val="yellow"/>
         </w:rPr>
         <w:t>UserIndex</w:t>
       </w:r>
@@ -8464,6 +8661,7 @@
           <w:kern w:val="0"/>
           <w:sz w:val="18"/>
           <w:szCs w:val="18"/>
+          <w:highlight w:val="yellow"/>
         </w:rPr>
         <w:t xml:space="preserve">: </w:t>
       </w:r>
@@ -8475,6 +8673,7 @@
           <w:kern w:val="0"/>
           <w:sz w:val="18"/>
           <w:szCs w:val="18"/>
+          <w:highlight w:val="yellow"/>
         </w:rPr>
         <w:t>WxApiRoot</w:t>
       </w:r>
@@ -8486,6 +8685,7 @@
           <w:kern w:val="0"/>
           <w:sz w:val="18"/>
           <w:szCs w:val="18"/>
+          <w:highlight w:val="yellow"/>
         </w:rPr>
         <w:t xml:space="preserve"> + </w:t>
       </w:r>
@@ -8496,6 +8696,7 @@
           <w:kern w:val="0"/>
           <w:sz w:val="18"/>
           <w:szCs w:val="18"/>
+          <w:highlight w:val="yellow"/>
         </w:rPr>
         <w:t>'user/index'</w:t>
       </w:r>
@@ -8506,6 +8707,7 @@
           <w:kern w:val="0"/>
           <w:sz w:val="18"/>
           <w:szCs w:val="18"/>
+          <w:highlight w:val="yellow"/>
         </w:rPr>
         <w:t xml:space="preserve">, </w:t>
       </w:r>
@@ -8516,6 +8718,7 @@
           <w:kern w:val="0"/>
           <w:sz w:val="18"/>
           <w:szCs w:val="18"/>
+          <w:highlight w:val="yellow"/>
         </w:rPr>
         <w:t>//</w:t>
       </w:r>
@@ -8526,6 +8729,7 @@
           <w:kern w:val="0"/>
           <w:sz w:val="18"/>
           <w:szCs w:val="18"/>
+          <w:highlight w:val="yellow"/>
         </w:rPr>
         <w:t>个人页面用户相关信息</w:t>
       </w:r>

</xml_diff>